<commit_message>
Division of labor update
division of labor update
</commit_message>
<xml_diff>
--- a/christensen-hamilton/Working documents/PAP Division of Labor.docx
+++ b/christensen-hamilton/Working documents/PAP Division of Labor.docx
@@ -49,8 +49,6 @@
       <w:r>
         <w:t xml:space="preserve"> they run, we assume some will be significant because of random chance.) Same for health question with infant mortality – drop if any are significant. – Ethan </w:t>
       </w:r>
-      <w:bookmarkStart w:id="0" w:name="_GoBack"/>
-      <w:bookmarkEnd w:id="0"/>
     </w:p>
     <w:p>
       <w:r>
@@ -173,6 +171,55 @@
       </w:r>
       <w:r>
         <w:t xml:space="preserve">– Jenny </w:t>
+      </w:r>
+    </w:p>
+    <w:p/>
+    <w:p>
+      <w:pPr>
+        <w:rPr>
+          <w:b/>
+        </w:rPr>
+      </w:pPr>
+      <w:r>
+        <w:rPr>
+          <w:b/>
+        </w:rPr>
+        <w:t>Phase 2 – PAP revisions</w:t>
+      </w:r>
+    </w:p>
+    <w:p>
+      <w:r>
+        <w:t xml:space="preserve">Jenny – input changes on the </w:t>
+      </w:r>
+      <w:r>
+        <w:t>variables included</w:t>
+      </w:r>
+      <w:r>
+        <w:t xml:space="preserve"> and other agreed changes</w:t>
+      </w:r>
+      <w:r>
+        <w:t xml:space="preserve">, </w:t>
+      </w:r>
+      <w:proofErr w:type="gramStart"/>
+      <w:r>
+        <w:t>look into</w:t>
+      </w:r>
+      <w:proofErr w:type="gramEnd"/>
+      <w:r>
+        <w:t xml:space="preserve"> control variables, work on lit review</w:t>
+      </w:r>
+    </w:p>
+    <w:p>
+      <w:r>
+        <w:t xml:space="preserve">Ethan – work on lit review (AFB working papers), </w:t>
+      </w:r>
+      <w:r>
+        <w:t>look</w:t>
+      </w:r>
+      <w:bookmarkStart w:id="0" w:name="_GoBack"/>
+      <w:bookmarkEnd w:id="0"/>
+      <w:r>
+        <w:t xml:space="preserve"> into methods stuff</w:t>
       </w:r>
     </w:p>
     <w:sectPr>

</xml_diff>